<commit_message>
Add backend models and routes for patient, case, document, report, and hospital
</commit_message>
<xml_diff>
--- a/Neuro Assist UI - Shardendu Mishra - Acumant.docx
+++ b/Neuro Assist UI - Shardendu Mishra - Acumant.docx
@@ -17,33 +17,50 @@
         <w:rPr>
           <w:b/>
           <w:bCs/>
-        </w:rPr>
-      </w:pPr>
-      <w:r>
-        <w:rPr>
-          <w:b/>
-          <w:bCs/>
+          <w:highlight w:val="yellow"/>
+        </w:rPr>
+      </w:pPr>
+      <w:r>
+        <w:rPr>
+          <w:b/>
+          <w:bCs/>
+          <w:highlight w:val="yellow"/>
         </w:rPr>
         <w:t>1. Overview</w:t>
       </w:r>
     </w:p>
     <w:p>
-      <w:r>
+      <w:pPr>
+        <w:rPr>
+          <w:highlight w:val="yellow"/>
+        </w:rPr>
+      </w:pPr>
+      <w:r>
+        <w:rPr>
+          <w:highlight w:val="yellow"/>
+        </w:rPr>
         <w:t>This document provides a comprehensive blueprint for developing a neuro-assistant application designed for physicians. The application streamlines the process of assessing stroke cases by guiding doctors through data entry, image uploads, and protocol-based analysis. The UI must be intuitive, efficient, and compliant with medical data security standards. It should serve both desktop and mobile users with responsive and adaptive layouts.</w:t>
       </w:r>
     </w:p>
-    <w:p/>
-    <w:p>
-      <w:pPr>
-        <w:rPr>
-          <w:b/>
-          <w:bCs/>
-        </w:rPr>
-      </w:pPr>
-      <w:r>
-        <w:rPr>
-          <w:b/>
-          <w:bCs/>
+    <w:p>
+      <w:pPr>
+        <w:rPr>
+          <w:highlight w:val="yellow"/>
+        </w:rPr>
+      </w:pPr>
+    </w:p>
+    <w:p>
+      <w:pPr>
+        <w:rPr>
+          <w:b/>
+          <w:bCs/>
+        </w:rPr>
+      </w:pPr>
+      <w:r>
+        <w:rPr>
+          <w:b/>
+          <w:bCs/>
+          <w:highlight w:val="yellow"/>
         </w:rPr>
         <w:t>2. Application Architecture &amp; User Flow</w:t>
       </w:r>
@@ -167,26 +184,43 @@
         <w:rPr>
           <w:highlight w:val="yellow"/>
         </w:rPr>
-        <w:t>Summary of recent cases, notifications, and quick access to urgent functions.</w:t>
-      </w:r>
-    </w:p>
-    <w:p>
-      <w:pPr>
-        <w:rPr>
-          <w:b/>
-          <w:bCs/>
-        </w:rPr>
-      </w:pPr>
-      <w:r>
-        <w:rPr>
-          <w:b/>
-          <w:bCs/>
+        <w:t>Summary</w:t>
+      </w:r>
+      <w:r>
+        <w:rPr>
+          <w:highlight w:val="yellow"/>
+        </w:rPr>
+        <w:t xml:space="preserve"> </w:t>
+      </w:r>
+      <w:r>
+        <w:rPr>
+          <w:highlight w:val="yellow"/>
+        </w:rPr>
+        <w:t>of recent cases, notifications, and quick access to urgent functions.</w:t>
+      </w:r>
+    </w:p>
+    <w:p>
+      <w:pPr>
+        <w:rPr>
+          <w:b/>
+          <w:bCs/>
+          <w:highlight w:val="yellow"/>
+        </w:rPr>
+      </w:pPr>
+      <w:r>
+        <w:rPr>
+          <w:b/>
+          <w:bCs/>
+          <w:highlight w:val="yellow"/>
         </w:rPr>
         <w:t>2.2. New Case Workflow</w:t>
       </w:r>
     </w:p>
     <w:p>
       <w:r>
+        <w:rPr>
+          <w:highlight w:val="yellow"/>
+        </w:rPr>
         <w:t>The data entry process is broken into a guided, step-by-step procedure:</w:t>
       </w:r>
     </w:p>
@@ -621,12 +655,14 @@
         <w:rPr>
           <w:b/>
           <w:bCs/>
-        </w:rPr>
-      </w:pPr>
-      <w:r>
-        <w:rPr>
-          <w:b/>
-          <w:bCs/>
+          <w:highlight w:val="yellow"/>
+        </w:rPr>
+      </w:pPr>
+      <w:r>
+        <w:rPr>
+          <w:b/>
+          <w:bCs/>
+          <w:highlight w:val="yellow"/>
         </w:rPr>
         <w:t>3. Output Section (Results/Report)</w:t>
       </w:r>
@@ -643,16 +679,17 @@
         <w:rPr>
           <w:b/>
           <w:bCs/>
-        </w:rPr>
-        <w:t xml:space="preserve">3.1. </w:t>
-      </w:r>
-      <w:r>
-        <w:rPr>
-          <w:b/>
-          <w:bCs/>
-          <w:highlight w:val="yellow"/>
-        </w:rPr>
-        <w:t>Report Display</w:t>
+          <w:highlight w:val="yellow"/>
+        </w:rPr>
+        <w:t>3.1. R</w:t>
+      </w:r>
+      <w:r>
+        <w:rPr>
+          <w:b/>
+          <w:bCs/>
+          <w:highlight w:val="yellow"/>
+        </w:rPr>
+        <w:t>eport Display</w:t>
       </w:r>
     </w:p>
     <w:p>
@@ -2632,30 +2669,6 @@
       </w:r>
     </w:p>
     <w:p/>
-    <w:p>
-      <w:pPr>
-        <w:rPr>
-          <w:b/>
-          <w:bCs/>
-        </w:rPr>
-      </w:pPr>
-    </w:p>
-    <w:p>
-      <w:pPr>
-        <w:rPr>
-          <w:b/>
-          <w:bCs/>
-        </w:rPr>
-      </w:pPr>
-    </w:p>
-    <w:p>
-      <w:pPr>
-        <w:rPr>
-          <w:b/>
-          <w:bCs/>
-        </w:rPr>
-      </w:pPr>
-    </w:p>
     <w:sectPr>
       <w:pgSz w:w="12240" w:h="15840"/>
       <w:pgMar w:top="1440" w:right="1440" w:bottom="1440" w:left="1440" w:header="720" w:footer="720" w:gutter="0"/>

</xml_diff>